<commit_message>
Implementato ICA , SVM e LogisticalRegression
Aggiunta di sezioni per effettuare ICA e Classificare con SVM e Logistical Regression
</commit_message>
<xml_diff>
--- a/Paper/SURVEY PREPROCESSING EEG.docx
+++ b/Paper/SURVEY PREPROCESSING EEG.docx
@@ -76,7 +76,6 @@
         </w:rPr>
         <w:t xml:space="preserve">based neurophysiological research for </w:t>
       </w:r>
-      <w:proofErr w:type="gramStart"/>
       <w:r>
         <w:rPr>
           <w:rFonts w:cstheme="minorHAnsi"/>
@@ -89,7 +88,6 @@
         </w:rPr>
         <w:t>emotion</w:t>
       </w:r>
-      <w:proofErr w:type="gramEnd"/>
     </w:p>
     <w:p>
       <w:pPr>
@@ -101,7 +99,6 @@
           <w:szCs w:val="28"/>
         </w:rPr>
       </w:pPr>
-      <w:proofErr w:type="spellStart"/>
       <w:r>
         <w:rPr>
           <w:rFonts w:cstheme="minorHAnsi"/>
@@ -113,7 +110,6 @@
         </w:rPr>
         <w:t>Recognition</w:t>
       </w:r>
-      <w:proofErr w:type="spellEnd"/>
       <w:r>
         <w:rPr>
           <w:rFonts w:cstheme="minorHAnsi"/>
@@ -134,31 +130,7 @@
           <w:sz w:val="28"/>
           <w:szCs w:val="28"/>
         </w:rPr>
-        <w:t xml:space="preserve"> </w:t>
-      </w:r>
-      <w:proofErr w:type="spellStart"/>
-      <w:r>
-        <w:rPr>
-          <w:rFonts w:cstheme="minorHAnsi"/>
-          <w:b/>
-          <w:bCs/>
-          <w:kern w:val="0"/>
-          <w:sz w:val="28"/>
-          <w:szCs w:val="28"/>
-        </w:rPr>
-        <w:t>Badajena</w:t>
-      </w:r>
-      <w:proofErr w:type="spellEnd"/>
-      <w:r>
-        <w:rPr>
-          <w:rFonts w:cstheme="minorHAnsi"/>
-          <w:b/>
-          <w:bCs/>
-          <w:kern w:val="0"/>
-          <w:sz w:val="28"/>
-          <w:szCs w:val="28"/>
-        </w:rPr>
-        <w:t xml:space="preserve"> et al</w:t>
+        <w:t xml:space="preserve"> Badajena et al</w:t>
       </w:r>
     </w:p>
     <w:p>
@@ -230,27 +202,15 @@
           <w:lang w:val="en-US"/>
         </w:rPr>
       </w:pPr>
-      <w:proofErr w:type="spellStart"/>
-      <w:r>
-        <w:rPr>
-          <w:rFonts w:eastAsia="STIX-Regular" w:cstheme="minorHAnsi"/>
-          <w:kern w:val="0"/>
-          <w:sz w:val="28"/>
-          <w:szCs w:val="28"/>
-          <w:lang w:val="en-US"/>
-        </w:rPr>
-        <w:t>Hanning</w:t>
-      </w:r>
-      <w:proofErr w:type="spellEnd"/>
-      <w:r>
-        <w:rPr>
-          <w:rFonts w:eastAsia="STIX-Regular" w:cstheme="minorHAnsi"/>
-          <w:kern w:val="0"/>
-          <w:sz w:val="28"/>
-          <w:szCs w:val="28"/>
-          <w:lang w:val="en-US"/>
-        </w:rPr>
-        <w:t xml:space="preserve"> window Bandpass filter; raw data down sampled; removing electromyogram (EMG) and electrooculogram</w:t>
+      <w:r>
+        <w:rPr>
+          <w:rFonts w:eastAsia="STIX-Regular" w:cstheme="minorHAnsi"/>
+          <w:kern w:val="0"/>
+          <w:sz w:val="28"/>
+          <w:szCs w:val="28"/>
+          <w:lang w:val="en-US"/>
+        </w:rPr>
+        <w:t>Hanning window Bandpass filter; raw data down sampled; removing electromyogram (EMG) and electrooculogram</w:t>
       </w:r>
       <w:r>
         <w:rPr>
@@ -488,27 +448,15 @@
           <w:lang w:val="en-US"/>
         </w:rPr>
       </w:pPr>
-      <w:proofErr w:type="spellStart"/>
-      <w:r>
-        <w:rPr>
-          <w:rFonts w:eastAsia="STIX-Regular" w:cstheme="minorHAnsi"/>
-          <w:kern w:val="0"/>
-          <w:sz w:val="28"/>
-          <w:szCs w:val="28"/>
-          <w:lang w:val="en-US"/>
-        </w:rPr>
-        <w:t>Jin</w:t>
-      </w:r>
-      <w:proofErr w:type="spellEnd"/>
-      <w:r>
-        <w:rPr>
-          <w:rFonts w:eastAsia="STIX-Regular" w:cstheme="minorHAnsi"/>
-          <w:kern w:val="0"/>
-          <w:sz w:val="28"/>
-          <w:szCs w:val="28"/>
-          <w:lang w:val="en-US"/>
-        </w:rPr>
-        <w:t xml:space="preserve"> ET.AL 20</w:t>
+      <w:r>
+        <w:rPr>
+          <w:rFonts w:eastAsia="STIX-Regular" w:cstheme="minorHAnsi"/>
+          <w:kern w:val="0"/>
+          <w:sz w:val="28"/>
+          <w:szCs w:val="28"/>
+          <w:lang w:val="en-US"/>
+        </w:rPr>
+        <w:t>Jin ET.AL 20</w:t>
       </w:r>
       <w:r>
         <w:rPr>
@@ -568,20 +516,8 @@
           <w:szCs w:val="28"/>
           <w:lang w:val="en-US"/>
         </w:rPr>
-        <w:t xml:space="preserve">0-75 Hz bandpass filter; Down sampling to 200 Hz; Categorical labels minimize noisy </w:t>
-      </w:r>
-      <w:proofErr w:type="gramStart"/>
-      <w:r>
-        <w:rPr>
-          <w:rFonts w:eastAsia="STIX-Regular" w:cstheme="minorHAnsi"/>
-          <w:kern w:val="0"/>
-          <w:sz w:val="28"/>
-          <w:szCs w:val="28"/>
-          <w:lang w:val="en-US"/>
-        </w:rPr>
-        <w:t>channels</w:t>
-      </w:r>
-      <w:proofErr w:type="gramEnd"/>
+        <w:t>0-75 Hz bandpass filter; Down sampling to 200 Hz; Categorical labels minimize noisy channels</w:t>
+      </w:r>
     </w:p>
     <w:p>
       <w:pPr>
@@ -783,27 +719,15 @@
           <w:lang w:val="en-US"/>
         </w:rPr>
       </w:pPr>
-      <w:proofErr w:type="spellStart"/>
-      <w:r>
-        <w:rPr>
-          <w:rFonts w:eastAsia="STIX-Regular" w:cstheme="minorHAnsi"/>
-          <w:kern w:val="0"/>
-          <w:sz w:val="28"/>
-          <w:szCs w:val="28"/>
-          <w:lang w:val="en-US"/>
-        </w:rPr>
-        <w:t>Sakalle</w:t>
-      </w:r>
-      <w:proofErr w:type="spellEnd"/>
-      <w:r>
-        <w:rPr>
-          <w:rFonts w:eastAsia="STIX-Regular" w:cstheme="minorHAnsi"/>
-          <w:kern w:val="0"/>
-          <w:sz w:val="28"/>
-          <w:szCs w:val="28"/>
-          <w:lang w:val="en-US"/>
-        </w:rPr>
-        <w:t xml:space="preserve"> et al. 2021</w:t>
+      <w:r>
+        <w:rPr>
+          <w:rFonts w:eastAsia="STIX-Regular" w:cstheme="minorHAnsi"/>
+          <w:kern w:val="0"/>
+          <w:sz w:val="28"/>
+          <w:szCs w:val="28"/>
+          <w:lang w:val="en-US"/>
+        </w:rPr>
+        <w:t>Sakalle et al. 2021</w:t>
       </w:r>
     </w:p>
     <w:p>
@@ -855,20 +779,8 @@
           <w:szCs w:val="28"/>
           <w:lang w:val="en-US"/>
         </w:rPr>
-        <w:t xml:space="preserve">Down sampling of data using 256 Hz frequency and sampling frequency 45–64 Hz, Notch filter </w:t>
-      </w:r>
-      <w:proofErr w:type="gramStart"/>
-      <w:r>
-        <w:rPr>
-          <w:rFonts w:eastAsia="STIX-Regular" w:cstheme="minorHAnsi"/>
-          <w:kern w:val="0"/>
-          <w:sz w:val="28"/>
-          <w:szCs w:val="28"/>
-          <w:lang w:val="en-US"/>
-        </w:rPr>
-        <w:t>used</w:t>
-      </w:r>
-      <w:proofErr w:type="gramEnd"/>
+        <w:t>Down sampling of data using 256 Hz frequency and sampling frequency 45–64 Hz, Notch filter used</w:t>
+      </w:r>
     </w:p>
     <w:p>
       <w:pPr>
@@ -1408,6 +1320,7 @@
       <w:r>
         <w:rPr>
           <w:rFonts w:cstheme="minorHAnsi"/>
+          <w:noProof/>
           <w:sz w:val="28"/>
           <w:szCs w:val="28"/>
         </w:rPr>
@@ -1446,6 +1359,49 @@
             </a:graphic>
           </wp:inline>
         </w:drawing>
+      </w:r>
+    </w:p>
+    <w:p>
+      <w:pPr>
+        <w:rPr>
+          <w:rFonts w:cstheme="minorHAnsi"/>
+          <w:sz w:val="28"/>
+          <w:szCs w:val="28"/>
+        </w:rPr>
+      </w:pPr>
+    </w:p>
+    <w:p>
+      <w:pPr>
+        <w:rPr>
+          <w:rFonts w:cstheme="minorHAnsi"/>
+          <w:sz w:val="28"/>
+          <w:szCs w:val="28"/>
+        </w:rPr>
+      </w:pPr>
+      <w:r>
+        <w:rPr>
+          <w:rFonts w:cstheme="minorHAnsi"/>
+          <w:sz w:val="28"/>
+          <w:szCs w:val="28"/>
+        </w:rPr>
+        <w:t>Perché utilizzare ica invece di PCA?</w:t>
+      </w:r>
+    </w:p>
+    <w:p>
+      <w:pPr>
+        <w:rPr>
+          <w:rFonts w:cstheme="minorHAnsi"/>
+          <w:sz w:val="28"/>
+          <w:szCs w:val="28"/>
+        </w:rPr>
+      </w:pPr>
+      <w:r>
+        <w:rPr>
+          <w:rFonts w:cstheme="minorHAnsi"/>
+          <w:sz w:val="28"/>
+          <w:szCs w:val="28"/>
+        </w:rPr>
+        <w:t>https://www.ncbi.nlm.nih.gov/pmc/articles/PMC6650744/</w:t>
       </w:r>
     </w:p>
     <w:sectPr>

</xml_diff>